<commit_message>
changes arraylist and linkedlist
</commit_message>
<xml_diff>
--- a/MyJavaUnderstanding.docx
+++ b/MyJavaUnderstanding.docx
@@ -140,7 +140,6 @@
           <w:rFonts w:cstheme="minorHAnsi"/>
         </w:rPr>
       </w:pPr>
-      <w:bookmarkStart w:id="0" w:name="_GoBack"/>
       <w:r>
         <w:rPr>
           <w:rFonts w:cstheme="minorHAnsi"/>
@@ -153,14 +152,7 @@
         <w:rPr>
           <w:rFonts w:cstheme="minorHAnsi"/>
         </w:rPr>
-        <w:t xml:space="preserve">: A variable which is declared as static is called static variable. </w:t>
-      </w:r>
-      <w:bookmarkEnd w:id="0"/>
-      <w:r>
-        <w:rPr>
-          <w:rFonts w:cstheme="minorHAnsi"/>
-        </w:rPr>
-        <w:t>It cannot be local. You can create a single copy of static variable and share among all the instances of the class.</w:t>
+        <w:t>: A variable which is declared as static is called static variable. It cannot be local. You can create a single copy of static variable and share among all the instances of the class.</w:t>
       </w:r>
     </w:p>
     <w:p>
@@ -4760,6 +4752,977 @@
         </w:rPr>
       </w:pPr>
     </w:p>
+    <w:p>
+      <w:pPr>
+        <w:shd w:val="clear" w:color="auto" w:fill="FFFFFF"/>
+        <w:spacing w:after="0" w:line="315" w:lineRule="atLeast"/>
+        <w:ind w:left="360"/>
+        <w:jc w:val="both"/>
+        <w:rPr>
+          <w:rFonts w:eastAsia="Times New Roman" w:cstheme="minorHAnsi"/>
+          <w:color w:val="610B4B"/>
+        </w:rPr>
+      </w:pPr>
+    </w:p>
+    <w:p>
+      <w:pPr>
+        <w:shd w:val="clear" w:color="auto" w:fill="FFFFFF"/>
+        <w:spacing w:after="0" w:line="315" w:lineRule="atLeast"/>
+        <w:ind w:left="360"/>
+        <w:jc w:val="both"/>
+        <w:rPr>
+          <w:rFonts w:eastAsia="Times New Roman" w:cstheme="minorHAnsi"/>
+          <w:color w:val="610B4B"/>
+        </w:rPr>
+      </w:pPr>
+    </w:p>
+    <w:p>
+      <w:pPr>
+        <w:shd w:val="clear" w:color="auto" w:fill="FFFFFF"/>
+        <w:spacing w:after="0" w:line="315" w:lineRule="atLeast"/>
+        <w:ind w:left="360"/>
+        <w:jc w:val="both"/>
+        <w:rPr>
+          <w:rFonts w:eastAsia="Times New Roman" w:cstheme="minorHAnsi"/>
+          <w:color w:val="610B4B"/>
+        </w:rPr>
+      </w:pPr>
+    </w:p>
+    <w:p>
+      <w:pPr>
+        <w:shd w:val="clear" w:color="auto" w:fill="FFFFFF"/>
+        <w:spacing w:after="0" w:line="315" w:lineRule="atLeast"/>
+        <w:ind w:left="360"/>
+        <w:jc w:val="both"/>
+        <w:rPr>
+          <w:rFonts w:eastAsia="Times New Roman" w:cstheme="minorHAnsi"/>
+          <w:color w:val="610B4B"/>
+        </w:rPr>
+      </w:pPr>
+    </w:p>
+    <w:p>
+      <w:pPr>
+        <w:shd w:val="clear" w:color="auto" w:fill="FFFFFF"/>
+        <w:spacing w:after="0" w:line="315" w:lineRule="atLeast"/>
+        <w:ind w:left="360"/>
+        <w:jc w:val="both"/>
+        <w:rPr>
+          <w:rFonts w:eastAsia="Times New Roman" w:cstheme="minorHAnsi"/>
+          <w:color w:val="610B4B"/>
+        </w:rPr>
+      </w:pPr>
+    </w:p>
+    <w:p>
+      <w:pPr>
+        <w:shd w:val="clear" w:color="auto" w:fill="FFFFFF"/>
+        <w:spacing w:after="0" w:line="315" w:lineRule="atLeast"/>
+        <w:ind w:left="360"/>
+        <w:jc w:val="both"/>
+        <w:rPr>
+          <w:rFonts w:eastAsia="Times New Roman" w:cstheme="minorHAnsi"/>
+          <w:color w:val="610B4B"/>
+        </w:rPr>
+      </w:pPr>
+    </w:p>
+    <w:p>
+      <w:pPr>
+        <w:shd w:val="clear" w:color="auto" w:fill="FFFFFF"/>
+        <w:spacing w:after="0" w:line="315" w:lineRule="atLeast"/>
+        <w:ind w:left="360"/>
+        <w:jc w:val="both"/>
+        <w:rPr>
+          <w:rFonts w:eastAsia="Times New Roman" w:cstheme="minorHAnsi"/>
+          <w:color w:val="610B4B"/>
+        </w:rPr>
+      </w:pPr>
+    </w:p>
+    <w:p>
+      <w:pPr>
+        <w:shd w:val="clear" w:color="auto" w:fill="FFFFFF"/>
+        <w:spacing w:after="0" w:line="315" w:lineRule="atLeast"/>
+        <w:ind w:left="360"/>
+        <w:jc w:val="both"/>
+        <w:rPr>
+          <w:rFonts w:eastAsia="Times New Roman" w:cstheme="minorHAnsi"/>
+          <w:color w:val="610B4B"/>
+        </w:rPr>
+      </w:pPr>
+    </w:p>
+    <w:p>
+      <w:pPr>
+        <w:shd w:val="clear" w:color="auto" w:fill="FFFFFF"/>
+        <w:spacing w:after="0" w:line="315" w:lineRule="atLeast"/>
+        <w:ind w:left="360"/>
+        <w:jc w:val="both"/>
+        <w:rPr>
+          <w:rFonts w:eastAsia="Times New Roman" w:cstheme="minorHAnsi"/>
+          <w:color w:val="610B4B"/>
+        </w:rPr>
+      </w:pPr>
+    </w:p>
+    <w:p>
+      <w:pPr>
+        <w:shd w:val="clear" w:color="auto" w:fill="FFFFFF"/>
+        <w:spacing w:after="0" w:line="315" w:lineRule="atLeast"/>
+        <w:ind w:left="360"/>
+        <w:jc w:val="both"/>
+        <w:rPr>
+          <w:rFonts w:eastAsia="Times New Roman" w:cstheme="minorHAnsi"/>
+          <w:color w:val="610B4B"/>
+        </w:rPr>
+      </w:pPr>
+    </w:p>
+    <w:p>
+      <w:pPr>
+        <w:shd w:val="clear" w:color="auto" w:fill="FFFFFF"/>
+        <w:spacing w:after="0" w:line="315" w:lineRule="atLeast"/>
+        <w:ind w:left="360"/>
+        <w:jc w:val="both"/>
+        <w:rPr>
+          <w:rFonts w:eastAsia="Times New Roman" w:cstheme="minorHAnsi"/>
+          <w:color w:val="610B4B"/>
+        </w:rPr>
+      </w:pPr>
+    </w:p>
+    <w:p>
+      <w:pPr>
+        <w:shd w:val="clear" w:color="auto" w:fill="FFFFFF"/>
+        <w:spacing w:after="0" w:line="315" w:lineRule="atLeast"/>
+        <w:ind w:left="360"/>
+        <w:jc w:val="both"/>
+        <w:rPr>
+          <w:rFonts w:eastAsia="Times New Roman" w:cstheme="minorHAnsi"/>
+          <w:color w:val="610B4B"/>
+        </w:rPr>
+      </w:pPr>
+    </w:p>
+    <w:p>
+      <w:pPr>
+        <w:shd w:val="clear" w:color="auto" w:fill="FFFFFF"/>
+        <w:spacing w:after="0" w:line="315" w:lineRule="atLeast"/>
+        <w:ind w:left="360"/>
+        <w:jc w:val="both"/>
+        <w:rPr>
+          <w:rFonts w:eastAsia="Times New Roman" w:cstheme="minorHAnsi"/>
+          <w:b/>
+          <w:bCs/>
+          <w:color w:val="610B4B"/>
+          <w:sz w:val="28"/>
+          <w:szCs w:val="28"/>
+        </w:rPr>
+      </w:pPr>
+      <w:r>
+        <w:rPr>
+          <w:rFonts w:eastAsia="Times New Roman" w:cstheme="minorHAnsi"/>
+          <w:b/>
+          <w:bCs/>
+          <w:color w:val="610B4B"/>
+          <w:sz w:val="28"/>
+          <w:szCs w:val="28"/>
+        </w:rPr>
+        <w:lastRenderedPageBreak/>
+        <w:t>Collections</w:t>
+      </w:r>
+    </w:p>
+    <w:p>
+      <w:pPr>
+        <w:shd w:val="clear" w:color="auto" w:fill="FFFFFF"/>
+        <w:spacing w:after="0" w:line="315" w:lineRule="atLeast"/>
+        <w:ind w:left="360"/>
+        <w:jc w:val="both"/>
+        <w:rPr>
+          <w:rFonts w:eastAsia="Times New Roman" w:cstheme="minorHAnsi"/>
+          <w:b/>
+          <w:bCs/>
+          <w:color w:val="610B4B"/>
+          <w:sz w:val="28"/>
+          <w:szCs w:val="28"/>
+        </w:rPr>
+      </w:pPr>
+    </w:p>
+    <w:p>
+      <w:pPr>
+        <w:shd w:val="clear" w:color="auto" w:fill="FFFFFF"/>
+        <w:spacing w:after="0" w:line="315" w:lineRule="atLeast"/>
+        <w:ind w:left="360"/>
+        <w:jc w:val="both"/>
+        <w:rPr>
+          <w:rFonts w:eastAsia="Times New Roman" w:cstheme="minorHAnsi"/>
+          <w:b/>
+          <w:bCs/>
+          <w:color w:val="610B4B"/>
+          <w:sz w:val="28"/>
+          <w:szCs w:val="28"/>
+        </w:rPr>
+      </w:pPr>
+      <w:r>
+        <w:rPr>
+          <w:noProof/>
+        </w:rPr>
+        <w:drawing>
+          <wp:inline distT="0" distB="0" distL="0" distR="0" wp14:anchorId="54442579" wp14:editId="4DE81B6C">
+            <wp:extent cx="6305550" cy="3914775"/>
+            <wp:effectExtent l="0" t="0" r="0" b="9525"/>
+            <wp:docPr id="1" name="Picture 1" descr="Hierarchy of Java Collection framework"/>
+            <wp:cNvGraphicFramePr>
+              <a:graphicFrameLocks xmlns:a="http://schemas.openxmlformats.org/drawingml/2006/main" noChangeAspect="1"/>
+            </wp:cNvGraphicFramePr>
+            <a:graphic xmlns:a="http://schemas.openxmlformats.org/drawingml/2006/main">
+              <a:graphicData uri="http://schemas.openxmlformats.org/drawingml/2006/picture">
+                <pic:pic xmlns:pic="http://schemas.openxmlformats.org/drawingml/2006/picture">
+                  <pic:nvPicPr>
+                    <pic:cNvPr id="0" name="Picture 1" descr="Hierarchy of Java Collection framework"/>
+                    <pic:cNvPicPr>
+                      <a:picLocks noChangeAspect="1" noChangeArrowheads="1"/>
+                    </pic:cNvPicPr>
+                  </pic:nvPicPr>
+                  <pic:blipFill>
+                    <a:blip r:embed="rId6">
+                      <a:extLst>
+                        <a:ext uri="{28A0092B-C50C-407E-A947-70E740481C1C}">
+                          <a14:useLocalDpi xmlns:a14="http://schemas.microsoft.com/office/drawing/2010/main" val="0"/>
+                        </a:ext>
+                      </a:extLst>
+                    </a:blip>
+                    <a:srcRect/>
+                    <a:stretch>
+                      <a:fillRect/>
+                    </a:stretch>
+                  </pic:blipFill>
+                  <pic:spPr bwMode="auto">
+                    <a:xfrm>
+                      <a:off x="0" y="0"/>
+                      <a:ext cx="6322179" cy="3925099"/>
+                    </a:xfrm>
+                    <a:prstGeom prst="rect">
+                      <a:avLst/>
+                    </a:prstGeom>
+                    <a:noFill/>
+                    <a:ln>
+                      <a:noFill/>
+                    </a:ln>
+                  </pic:spPr>
+                </pic:pic>
+              </a:graphicData>
+            </a:graphic>
+          </wp:inline>
+        </w:drawing>
+      </w:r>
+    </w:p>
+    <w:p>
+      <w:pPr>
+        <w:shd w:val="clear" w:color="auto" w:fill="FFFFFF"/>
+        <w:spacing w:after="0" w:line="315" w:lineRule="atLeast"/>
+        <w:ind w:left="360"/>
+        <w:jc w:val="both"/>
+        <w:rPr>
+          <w:rFonts w:eastAsia="Times New Roman" w:cstheme="minorHAnsi"/>
+          <w:b/>
+          <w:bCs/>
+          <w:color w:val="610B4B"/>
+          <w:sz w:val="28"/>
+          <w:szCs w:val="28"/>
+        </w:rPr>
+      </w:pPr>
+    </w:p>
+    <w:p>
+      <w:pPr>
+        <w:pStyle w:val="ListParagraph"/>
+        <w:numPr>
+          <w:ilvl w:val="0"/>
+          <w:numId w:val="2"/>
+        </w:numPr>
+        <w:shd w:val="clear" w:color="auto" w:fill="FFFFFF"/>
+        <w:spacing w:after="0" w:line="315" w:lineRule="atLeast"/>
+        <w:jc w:val="both"/>
+        <w:rPr>
+          <w:rFonts w:eastAsia="Times New Roman" w:cstheme="minorHAnsi"/>
+          <w:b/>
+          <w:bCs/>
+          <w:u w:val="single"/>
+        </w:rPr>
+      </w:pPr>
+      <w:r>
+        <w:rPr>
+          <w:rFonts w:eastAsia="Times New Roman" w:cstheme="minorHAnsi"/>
+          <w:b/>
+          <w:bCs/>
+          <w:u w:val="single"/>
+        </w:rPr>
+        <w:t xml:space="preserve">Java </w:t>
+      </w:r>
+      <w:proofErr w:type="spellStart"/>
+      <w:r>
+        <w:rPr>
+          <w:rFonts w:eastAsia="Times New Roman" w:cstheme="minorHAnsi"/>
+          <w:b/>
+          <w:bCs/>
+          <w:u w:val="single"/>
+        </w:rPr>
+        <w:t>ArrayList</w:t>
+      </w:r>
+      <w:proofErr w:type="spellEnd"/>
+      <w:r>
+        <w:rPr>
+          <w:rFonts w:eastAsia="Times New Roman" w:cstheme="minorHAnsi"/>
+          <w:b/>
+          <w:bCs/>
+          <w:u w:val="single"/>
+        </w:rPr>
+        <w:t>:</w:t>
+      </w:r>
+      <w:r>
+        <w:rPr>
+          <w:rFonts w:eastAsia="Times New Roman" w:cstheme="minorHAnsi"/>
+          <w:u w:val="single"/>
+        </w:rPr>
+        <w:t xml:space="preserve"> </w:t>
+      </w:r>
+      <w:bookmarkStart w:id="0" w:name="_GoBack"/>
+      <w:bookmarkEnd w:id="0"/>
+    </w:p>
+    <w:p>
+      <w:pPr>
+        <w:pStyle w:val="ListParagraph"/>
+        <w:numPr>
+          <w:ilvl w:val="0"/>
+          <w:numId w:val="2"/>
+        </w:numPr>
+        <w:shd w:val="clear" w:color="auto" w:fill="FFFFFF"/>
+        <w:spacing w:after="0" w:line="315" w:lineRule="atLeast"/>
+        <w:jc w:val="both"/>
+        <w:rPr>
+          <w:rFonts w:eastAsia="Times New Roman" w:cstheme="minorHAnsi"/>
+          <w:b/>
+          <w:bCs/>
+          <w:u w:val="single"/>
+        </w:rPr>
+      </w:pPr>
+      <w:r>
+        <w:rPr>
+          <w:rFonts w:eastAsia="Times New Roman" w:cstheme="minorHAnsi"/>
+          <w:b/>
+          <w:bCs/>
+          <w:u w:val="single"/>
+        </w:rPr>
+        <w:t>Java LinkedList</w:t>
+      </w:r>
+      <w:r>
+        <w:rPr>
+          <w:rFonts w:eastAsia="Times New Roman" w:cstheme="minorHAnsi"/>
+          <w:b/>
+          <w:bCs/>
+          <w:u w:val="single"/>
+        </w:rPr>
+        <w:t>:</w:t>
+      </w:r>
+    </w:p>
+    <w:p>
+      <w:pPr>
+        <w:shd w:val="clear" w:color="auto" w:fill="FFFFFF"/>
+        <w:spacing w:after="0" w:line="315" w:lineRule="atLeast"/>
+        <w:ind w:left="720"/>
+        <w:jc w:val="both"/>
+        <w:rPr>
+          <w:rFonts w:eastAsia="Times New Roman" w:cstheme="minorHAnsi"/>
+          <w:b/>
+          <w:bCs/>
+          <w:u w:val="single"/>
+        </w:rPr>
+      </w:pPr>
+    </w:p>
+    <w:p>
+      <w:pPr>
+        <w:shd w:val="clear" w:color="auto" w:fill="FFFFFF"/>
+        <w:spacing w:after="0" w:line="315" w:lineRule="atLeast"/>
+        <w:ind w:left="720"/>
+        <w:jc w:val="both"/>
+        <w:rPr>
+          <w:rFonts w:eastAsia="Times New Roman" w:cstheme="minorHAnsi"/>
+        </w:rPr>
+      </w:pPr>
+      <w:r>
+        <w:rPr>
+          <w:rFonts w:eastAsia="Times New Roman" w:cstheme="minorHAnsi"/>
+        </w:rPr>
+        <w:t xml:space="preserve">The main difference between </w:t>
+      </w:r>
+      <w:proofErr w:type="spellStart"/>
+      <w:r>
+        <w:rPr>
+          <w:rFonts w:eastAsia="Times New Roman" w:cstheme="minorHAnsi"/>
+        </w:rPr>
+        <w:t>arraylist</w:t>
+      </w:r>
+      <w:proofErr w:type="spellEnd"/>
+      <w:r>
+        <w:rPr>
+          <w:rFonts w:eastAsia="Times New Roman" w:cstheme="minorHAnsi"/>
+        </w:rPr>
+        <w:t xml:space="preserve"> and </w:t>
+      </w:r>
+      <w:proofErr w:type="spellStart"/>
+      <w:r>
+        <w:rPr>
+          <w:rFonts w:eastAsia="Times New Roman" w:cstheme="minorHAnsi"/>
+        </w:rPr>
+        <w:t>linkedlist</w:t>
+      </w:r>
+      <w:proofErr w:type="spellEnd"/>
+      <w:r>
+        <w:rPr>
+          <w:rFonts w:eastAsia="Times New Roman" w:cstheme="minorHAnsi"/>
+        </w:rPr>
+        <w:t xml:space="preserve"> is that, </w:t>
+      </w:r>
+    </w:p>
+    <w:p>
+      <w:pPr>
+        <w:pStyle w:val="ListParagraph"/>
+        <w:numPr>
+          <w:ilvl w:val="1"/>
+          <w:numId w:val="4"/>
+        </w:numPr>
+        <w:shd w:val="clear" w:color="auto" w:fill="FFFFFF"/>
+        <w:spacing w:after="0" w:line="315" w:lineRule="atLeast"/>
+        <w:jc w:val="both"/>
+        <w:rPr>
+          <w:rFonts w:eastAsia="Times New Roman" w:cstheme="minorHAnsi"/>
+        </w:rPr>
+      </w:pPr>
+      <w:r>
+        <w:rPr>
+          <w:rFonts w:eastAsia="Times New Roman" w:cstheme="minorHAnsi"/>
+        </w:rPr>
+        <w:t>I</w:t>
+      </w:r>
+      <w:r>
+        <w:rPr>
+          <w:rFonts w:eastAsia="Times New Roman" w:cstheme="minorHAnsi"/>
+        </w:rPr>
+        <w:t>n linked list it uses doubly linked list to store the data where</w:t>
+      </w:r>
+      <w:r>
+        <w:rPr>
+          <w:rFonts w:eastAsia="Times New Roman" w:cstheme="minorHAnsi"/>
+        </w:rPr>
+        <w:t xml:space="preserve">as, </w:t>
+      </w:r>
+      <w:proofErr w:type="spellStart"/>
+      <w:r>
+        <w:rPr>
+          <w:rFonts w:eastAsia="Times New Roman" w:cstheme="minorHAnsi"/>
+        </w:rPr>
+        <w:t>ArrayList</w:t>
+      </w:r>
+      <w:proofErr w:type="spellEnd"/>
+      <w:r>
+        <w:rPr>
+          <w:rFonts w:eastAsia="Times New Roman" w:cstheme="minorHAnsi"/>
+        </w:rPr>
+        <w:t xml:space="preserve"> uses an array to store the data.</w:t>
+      </w:r>
+    </w:p>
+    <w:p>
+      <w:pPr>
+        <w:pStyle w:val="ListParagraph"/>
+        <w:numPr>
+          <w:ilvl w:val="1"/>
+          <w:numId w:val="4"/>
+        </w:numPr>
+        <w:shd w:val="clear" w:color="auto" w:fill="FFFFFF"/>
+        <w:spacing w:after="0" w:line="315" w:lineRule="atLeast"/>
+        <w:jc w:val="both"/>
+        <w:rPr>
+          <w:rFonts w:eastAsia="Times New Roman" w:cstheme="minorHAnsi"/>
+        </w:rPr>
+      </w:pPr>
+      <w:r>
+        <w:rPr>
+          <w:rFonts w:eastAsia="Times New Roman" w:cstheme="minorHAnsi"/>
+        </w:rPr>
+        <w:t xml:space="preserve">If we want to delete or insert any data, in </w:t>
+      </w:r>
+      <w:proofErr w:type="spellStart"/>
+      <w:r>
+        <w:rPr>
+          <w:rFonts w:eastAsia="Times New Roman" w:cstheme="minorHAnsi"/>
+        </w:rPr>
+        <w:t>ArrayList</w:t>
+      </w:r>
+      <w:proofErr w:type="spellEnd"/>
+      <w:r>
+        <w:rPr>
+          <w:rFonts w:eastAsia="Times New Roman" w:cstheme="minorHAnsi"/>
+        </w:rPr>
+        <w:t>, the array elements will get shifted to right or left accordingly causing slow manipulation. Whereas, in LinkedList as it contains the memory address of the data, changing of memory address will do it without slow manipulation.</w:t>
+      </w:r>
+    </w:p>
+    <w:p>
+      <w:pPr>
+        <w:pStyle w:val="ListParagraph"/>
+        <w:numPr>
+          <w:ilvl w:val="1"/>
+          <w:numId w:val="4"/>
+        </w:numPr>
+        <w:shd w:val="clear" w:color="auto" w:fill="FFFFFF"/>
+        <w:spacing w:after="0" w:line="315" w:lineRule="atLeast"/>
+        <w:jc w:val="both"/>
+        <w:rPr>
+          <w:rFonts w:eastAsia="Times New Roman" w:cstheme="minorHAnsi"/>
+        </w:rPr>
+      </w:pPr>
+      <w:r>
+        <w:rPr>
+          <w:rFonts w:eastAsia="Times New Roman" w:cstheme="minorHAnsi"/>
+        </w:rPr>
+        <w:t xml:space="preserve">We can add the data to the first and last index using the inbuilt method </w:t>
+      </w:r>
+      <w:proofErr w:type="spellStart"/>
+      <w:proofErr w:type="gramStart"/>
+      <w:r>
+        <w:rPr>
+          <w:rFonts w:eastAsia="Times New Roman" w:cstheme="minorHAnsi"/>
+        </w:rPr>
+        <w:t>addFirst</w:t>
+      </w:r>
+      <w:proofErr w:type="spellEnd"/>
+      <w:r>
+        <w:rPr>
+          <w:rFonts w:eastAsia="Times New Roman" w:cstheme="minorHAnsi"/>
+        </w:rPr>
+        <w:t>(</w:t>
+      </w:r>
+      <w:proofErr w:type="gramEnd"/>
+      <w:r>
+        <w:rPr>
+          <w:rFonts w:eastAsia="Times New Roman" w:cstheme="minorHAnsi"/>
+        </w:rPr>
+        <w:t xml:space="preserve">) and </w:t>
+      </w:r>
+      <w:proofErr w:type="spellStart"/>
+      <w:r>
+        <w:rPr>
+          <w:rFonts w:eastAsia="Times New Roman" w:cstheme="minorHAnsi"/>
+        </w:rPr>
+        <w:t>addLast</w:t>
+      </w:r>
+      <w:proofErr w:type="spellEnd"/>
+      <w:r>
+        <w:rPr>
+          <w:rFonts w:eastAsia="Times New Roman" w:cstheme="minorHAnsi"/>
+        </w:rPr>
+        <w:t xml:space="preserve">() in LinkedList. But the same is not possible in </w:t>
+      </w:r>
+      <w:proofErr w:type="spellStart"/>
+      <w:r>
+        <w:rPr>
+          <w:rFonts w:eastAsia="Times New Roman" w:cstheme="minorHAnsi"/>
+        </w:rPr>
+        <w:t>ArrayList</w:t>
+      </w:r>
+      <w:proofErr w:type="spellEnd"/>
+      <w:r>
+        <w:rPr>
+          <w:rFonts w:eastAsia="Times New Roman" w:cstheme="minorHAnsi"/>
+        </w:rPr>
+        <w:t>.</w:t>
+      </w:r>
+    </w:p>
+    <w:p>
+      <w:pPr>
+        <w:shd w:val="clear" w:color="auto" w:fill="FFFFFF"/>
+        <w:spacing w:after="0" w:line="315" w:lineRule="atLeast"/>
+        <w:jc w:val="both"/>
+        <w:rPr>
+          <w:rFonts w:eastAsia="Times New Roman" w:cstheme="minorHAnsi"/>
+        </w:rPr>
+      </w:pPr>
+    </w:p>
+    <w:p>
+      <w:pPr>
+        <w:pStyle w:val="ListParagraph"/>
+        <w:numPr>
+          <w:ilvl w:val="0"/>
+          <w:numId w:val="2"/>
+        </w:numPr>
+        <w:shd w:val="clear" w:color="auto" w:fill="FFFFFF"/>
+        <w:spacing w:after="0" w:line="315" w:lineRule="atLeast"/>
+        <w:jc w:val="both"/>
+        <w:rPr>
+          <w:rFonts w:eastAsia="Times New Roman" w:cstheme="minorHAnsi"/>
+        </w:rPr>
+      </w:pPr>
+      <w:r>
+        <w:rPr>
+          <w:rFonts w:eastAsia="Times New Roman" w:cstheme="minorHAnsi"/>
+        </w:rPr>
+        <w:t>Java List</w:t>
+      </w:r>
+      <w:r>
+        <w:rPr>
+          <w:rFonts w:eastAsia="Times New Roman" w:cstheme="minorHAnsi"/>
+        </w:rPr>
+        <w:t xml:space="preserve"> </w:t>
+      </w:r>
+      <w:r>
+        <w:rPr>
+          <w:rFonts w:eastAsia="Times New Roman" w:cstheme="minorHAnsi"/>
+        </w:rPr>
+        <w:t>Interface</w:t>
+      </w:r>
+    </w:p>
+    <w:p>
+      <w:pPr>
+        <w:pStyle w:val="ListParagraph"/>
+        <w:numPr>
+          <w:ilvl w:val="0"/>
+          <w:numId w:val="2"/>
+        </w:numPr>
+        <w:shd w:val="clear" w:color="auto" w:fill="FFFFFF"/>
+        <w:spacing w:after="0" w:line="315" w:lineRule="atLeast"/>
+        <w:jc w:val="both"/>
+        <w:rPr>
+          <w:rFonts w:eastAsia="Times New Roman" w:cstheme="minorHAnsi"/>
+        </w:rPr>
+      </w:pPr>
+      <w:r>
+        <w:rPr>
+          <w:rFonts w:eastAsia="Times New Roman" w:cstheme="minorHAnsi"/>
+        </w:rPr>
+        <w:t>Java HashSet</w:t>
+      </w:r>
+    </w:p>
+    <w:p>
+      <w:pPr>
+        <w:pStyle w:val="ListParagraph"/>
+        <w:numPr>
+          <w:ilvl w:val="0"/>
+          <w:numId w:val="2"/>
+        </w:numPr>
+        <w:shd w:val="clear" w:color="auto" w:fill="FFFFFF"/>
+        <w:spacing w:after="0" w:line="315" w:lineRule="atLeast"/>
+        <w:jc w:val="both"/>
+        <w:rPr>
+          <w:rFonts w:eastAsia="Times New Roman" w:cstheme="minorHAnsi"/>
+        </w:rPr>
+      </w:pPr>
+      <w:r>
+        <w:rPr>
+          <w:rFonts w:eastAsia="Times New Roman" w:cstheme="minorHAnsi"/>
+        </w:rPr>
+        <w:t xml:space="preserve">Java </w:t>
+      </w:r>
+      <w:proofErr w:type="spellStart"/>
+      <w:r>
+        <w:rPr>
+          <w:rFonts w:eastAsia="Times New Roman" w:cstheme="minorHAnsi"/>
+        </w:rPr>
+        <w:t>LinkedHashSet</w:t>
+      </w:r>
+      <w:proofErr w:type="spellEnd"/>
+    </w:p>
+    <w:p>
+      <w:pPr>
+        <w:pStyle w:val="ListParagraph"/>
+        <w:numPr>
+          <w:ilvl w:val="0"/>
+          <w:numId w:val="2"/>
+        </w:numPr>
+        <w:shd w:val="clear" w:color="auto" w:fill="FFFFFF"/>
+        <w:spacing w:after="0" w:line="315" w:lineRule="atLeast"/>
+        <w:jc w:val="both"/>
+        <w:rPr>
+          <w:rFonts w:eastAsia="Times New Roman" w:cstheme="minorHAnsi"/>
+        </w:rPr>
+      </w:pPr>
+      <w:r>
+        <w:rPr>
+          <w:rFonts w:eastAsia="Times New Roman" w:cstheme="minorHAnsi"/>
+        </w:rPr>
+        <w:t xml:space="preserve">Java </w:t>
+      </w:r>
+      <w:proofErr w:type="spellStart"/>
+      <w:r>
+        <w:rPr>
+          <w:rFonts w:eastAsia="Times New Roman" w:cstheme="minorHAnsi"/>
+        </w:rPr>
+        <w:t>TreeSetQueue</w:t>
+      </w:r>
+      <w:proofErr w:type="spellEnd"/>
+      <w:r>
+        <w:rPr>
+          <w:rFonts w:eastAsia="Times New Roman" w:cstheme="minorHAnsi"/>
+        </w:rPr>
+        <w:t xml:space="preserve"> &amp; </w:t>
+      </w:r>
+      <w:proofErr w:type="spellStart"/>
+      <w:r>
+        <w:rPr>
+          <w:rFonts w:eastAsia="Times New Roman" w:cstheme="minorHAnsi"/>
+        </w:rPr>
+        <w:t>PriorityQueue</w:t>
+      </w:r>
+      <w:proofErr w:type="spellEnd"/>
+      <w:r>
+        <w:rPr>
+          <w:rFonts w:eastAsia="Times New Roman" w:cstheme="minorHAnsi"/>
+        </w:rPr>
+        <w:t xml:space="preserve"> </w:t>
+      </w:r>
+    </w:p>
+    <w:p>
+      <w:pPr>
+        <w:pStyle w:val="ListParagraph"/>
+        <w:numPr>
+          <w:ilvl w:val="0"/>
+          <w:numId w:val="2"/>
+        </w:numPr>
+        <w:shd w:val="clear" w:color="auto" w:fill="FFFFFF"/>
+        <w:spacing w:after="0" w:line="315" w:lineRule="atLeast"/>
+        <w:jc w:val="both"/>
+        <w:rPr>
+          <w:rFonts w:eastAsia="Times New Roman" w:cstheme="minorHAnsi"/>
+        </w:rPr>
+      </w:pPr>
+      <w:r>
+        <w:rPr>
+          <w:rFonts w:eastAsia="Times New Roman" w:cstheme="minorHAnsi"/>
+        </w:rPr>
+        <w:t xml:space="preserve">Deque &amp; </w:t>
+      </w:r>
+      <w:proofErr w:type="spellStart"/>
+      <w:r>
+        <w:rPr>
+          <w:rFonts w:eastAsia="Times New Roman" w:cstheme="minorHAnsi"/>
+        </w:rPr>
+        <w:t>ArrayDeque</w:t>
+      </w:r>
+      <w:proofErr w:type="spellEnd"/>
+    </w:p>
+    <w:p>
+      <w:pPr>
+        <w:pStyle w:val="ListParagraph"/>
+        <w:numPr>
+          <w:ilvl w:val="0"/>
+          <w:numId w:val="2"/>
+        </w:numPr>
+        <w:shd w:val="clear" w:color="auto" w:fill="FFFFFF"/>
+        <w:spacing w:after="0" w:line="315" w:lineRule="atLeast"/>
+        <w:jc w:val="both"/>
+        <w:rPr>
+          <w:rFonts w:eastAsia="Times New Roman" w:cstheme="minorHAnsi"/>
+        </w:rPr>
+      </w:pPr>
+      <w:r>
+        <w:rPr>
+          <w:rFonts w:eastAsia="Times New Roman" w:cstheme="minorHAnsi"/>
+        </w:rPr>
+        <w:t>Java Map Interface</w:t>
+      </w:r>
+    </w:p>
+    <w:p>
+      <w:pPr>
+        <w:pStyle w:val="ListParagraph"/>
+        <w:numPr>
+          <w:ilvl w:val="0"/>
+          <w:numId w:val="2"/>
+        </w:numPr>
+        <w:shd w:val="clear" w:color="auto" w:fill="FFFFFF"/>
+        <w:spacing w:after="0" w:line="315" w:lineRule="atLeast"/>
+        <w:jc w:val="both"/>
+        <w:rPr>
+          <w:rFonts w:eastAsia="Times New Roman" w:cstheme="minorHAnsi"/>
+        </w:rPr>
+      </w:pPr>
+      <w:r>
+        <w:rPr>
+          <w:rFonts w:eastAsia="Times New Roman" w:cstheme="minorHAnsi"/>
+        </w:rPr>
+        <w:t>Java HashMap</w:t>
+      </w:r>
+    </w:p>
+    <w:p>
+      <w:pPr>
+        <w:pStyle w:val="ListParagraph"/>
+        <w:numPr>
+          <w:ilvl w:val="0"/>
+          <w:numId w:val="2"/>
+        </w:numPr>
+        <w:shd w:val="clear" w:color="auto" w:fill="FFFFFF"/>
+        <w:spacing w:after="0" w:line="315" w:lineRule="atLeast"/>
+        <w:jc w:val="both"/>
+        <w:rPr>
+          <w:rFonts w:eastAsia="Times New Roman" w:cstheme="minorHAnsi"/>
+        </w:rPr>
+      </w:pPr>
+      <w:r>
+        <w:rPr>
+          <w:rFonts w:eastAsia="Times New Roman" w:cstheme="minorHAnsi"/>
+        </w:rPr>
+        <w:t>Working of HashMap</w:t>
+      </w:r>
+    </w:p>
+    <w:p>
+      <w:pPr>
+        <w:pStyle w:val="ListParagraph"/>
+        <w:numPr>
+          <w:ilvl w:val="0"/>
+          <w:numId w:val="2"/>
+        </w:numPr>
+        <w:shd w:val="clear" w:color="auto" w:fill="FFFFFF"/>
+        <w:spacing w:after="0" w:line="315" w:lineRule="atLeast"/>
+        <w:jc w:val="both"/>
+        <w:rPr>
+          <w:rFonts w:eastAsia="Times New Roman" w:cstheme="minorHAnsi"/>
+        </w:rPr>
+      </w:pPr>
+      <w:r>
+        <w:rPr>
+          <w:rFonts w:eastAsia="Times New Roman" w:cstheme="minorHAnsi"/>
+        </w:rPr>
+        <w:t xml:space="preserve">Java </w:t>
+      </w:r>
+      <w:proofErr w:type="spellStart"/>
+      <w:r>
+        <w:rPr>
+          <w:rFonts w:eastAsia="Times New Roman" w:cstheme="minorHAnsi"/>
+        </w:rPr>
+        <w:t>LinkedHashMap</w:t>
+      </w:r>
+      <w:proofErr w:type="spellEnd"/>
+    </w:p>
+    <w:p>
+      <w:pPr>
+        <w:pStyle w:val="ListParagraph"/>
+        <w:numPr>
+          <w:ilvl w:val="0"/>
+          <w:numId w:val="2"/>
+        </w:numPr>
+        <w:shd w:val="clear" w:color="auto" w:fill="FFFFFF"/>
+        <w:spacing w:after="0" w:line="315" w:lineRule="atLeast"/>
+        <w:jc w:val="both"/>
+        <w:rPr>
+          <w:rFonts w:eastAsia="Times New Roman" w:cstheme="minorHAnsi"/>
+        </w:rPr>
+      </w:pPr>
+      <w:r>
+        <w:rPr>
+          <w:rFonts w:eastAsia="Times New Roman" w:cstheme="minorHAnsi"/>
+        </w:rPr>
+        <w:t xml:space="preserve">Java </w:t>
+      </w:r>
+      <w:proofErr w:type="spellStart"/>
+      <w:r>
+        <w:rPr>
+          <w:rFonts w:eastAsia="Times New Roman" w:cstheme="minorHAnsi"/>
+        </w:rPr>
+        <w:t>TreeMap</w:t>
+      </w:r>
+      <w:proofErr w:type="spellEnd"/>
+    </w:p>
+    <w:p>
+      <w:pPr>
+        <w:pStyle w:val="ListParagraph"/>
+        <w:numPr>
+          <w:ilvl w:val="0"/>
+          <w:numId w:val="2"/>
+        </w:numPr>
+        <w:shd w:val="clear" w:color="auto" w:fill="FFFFFF"/>
+        <w:spacing w:after="0" w:line="315" w:lineRule="atLeast"/>
+        <w:jc w:val="both"/>
+        <w:rPr>
+          <w:rFonts w:eastAsia="Times New Roman" w:cstheme="minorHAnsi"/>
+        </w:rPr>
+      </w:pPr>
+      <w:r>
+        <w:rPr>
+          <w:rFonts w:eastAsia="Times New Roman" w:cstheme="minorHAnsi"/>
+        </w:rPr>
+        <w:t xml:space="preserve">Java </w:t>
+      </w:r>
+      <w:proofErr w:type="spellStart"/>
+      <w:r>
+        <w:rPr>
+          <w:rFonts w:eastAsia="Times New Roman" w:cstheme="minorHAnsi"/>
+        </w:rPr>
+        <w:t>HashtableHashMap</w:t>
+      </w:r>
+      <w:proofErr w:type="spellEnd"/>
+      <w:r>
+        <w:rPr>
+          <w:rFonts w:eastAsia="Times New Roman" w:cstheme="minorHAnsi"/>
+        </w:rPr>
+        <w:t xml:space="preserve"> vs </w:t>
+      </w:r>
+      <w:proofErr w:type="spellStart"/>
+      <w:r>
+        <w:rPr>
+          <w:rFonts w:eastAsia="Times New Roman" w:cstheme="minorHAnsi"/>
+        </w:rPr>
+        <w:t>Hashtable</w:t>
+      </w:r>
+      <w:proofErr w:type="spellEnd"/>
+    </w:p>
+    <w:p>
+      <w:pPr>
+        <w:pStyle w:val="ListParagraph"/>
+        <w:numPr>
+          <w:ilvl w:val="0"/>
+          <w:numId w:val="2"/>
+        </w:numPr>
+        <w:shd w:val="clear" w:color="auto" w:fill="FFFFFF"/>
+        <w:spacing w:after="0" w:line="315" w:lineRule="atLeast"/>
+        <w:jc w:val="both"/>
+        <w:rPr>
+          <w:rFonts w:eastAsia="Times New Roman" w:cstheme="minorHAnsi"/>
+        </w:rPr>
+      </w:pPr>
+      <w:r>
+        <w:rPr>
+          <w:rFonts w:eastAsia="Times New Roman" w:cstheme="minorHAnsi"/>
+        </w:rPr>
+        <w:lastRenderedPageBreak/>
+        <w:t xml:space="preserve">Java </w:t>
+      </w:r>
+      <w:proofErr w:type="spellStart"/>
+      <w:r>
+        <w:rPr>
+          <w:rFonts w:eastAsia="Times New Roman" w:cstheme="minorHAnsi"/>
+        </w:rPr>
+        <w:t>EnumSet</w:t>
+      </w:r>
+      <w:proofErr w:type="spellEnd"/>
+    </w:p>
+    <w:p>
+      <w:pPr>
+        <w:pStyle w:val="ListParagraph"/>
+        <w:numPr>
+          <w:ilvl w:val="0"/>
+          <w:numId w:val="2"/>
+        </w:numPr>
+        <w:shd w:val="clear" w:color="auto" w:fill="FFFFFF"/>
+        <w:spacing w:after="0" w:line="315" w:lineRule="atLeast"/>
+        <w:jc w:val="both"/>
+        <w:rPr>
+          <w:rFonts w:eastAsia="Times New Roman" w:cstheme="minorHAnsi"/>
+        </w:rPr>
+      </w:pPr>
+      <w:r>
+        <w:rPr>
+          <w:rFonts w:eastAsia="Times New Roman" w:cstheme="minorHAnsi"/>
+        </w:rPr>
+        <w:t xml:space="preserve">Java </w:t>
+      </w:r>
+      <w:proofErr w:type="spellStart"/>
+      <w:r>
+        <w:rPr>
+          <w:rFonts w:eastAsia="Times New Roman" w:cstheme="minorHAnsi"/>
+        </w:rPr>
+        <w:t>EnumMap</w:t>
+      </w:r>
+      <w:proofErr w:type="spellEnd"/>
+    </w:p>
     <w:sectPr>
       <w:pgSz w:w="12240" w:h="15840"/>
       <w:pgMar w:top="540" w:right="900" w:bottom="540" w:left="990" w:header="720" w:footer="720" w:gutter="0"/>
@@ -5227,7 +6190,7 @@
   <w:abstractNum w:abstractNumId="4" w15:restartNumberingAfterBreak="0">
     <w:nsid w:val="53EE106F"/>
     <w:multiLevelType w:val="hybridMultilevel"/>
-    <w:tmpl w:val="C074A52C"/>
+    <w:tmpl w:val="CCF8D97C"/>
     <w:lvl w:ilvl="0" w:tplc="0409000F">
       <w:start w:val="1"/>
       <w:numFmt w:val="decimal"/>
@@ -5399,7 +6362,7 @@
   <w:abstractNum w:abstractNumId="6" w15:restartNumberingAfterBreak="0">
     <w:nsid w:val="78036E97"/>
     <w:multiLevelType w:val="hybridMultilevel"/>
-    <w:tmpl w:val="12885CEE"/>
+    <w:tmpl w:val="4D727B90"/>
     <w:lvl w:ilvl="0" w:tplc="04090001">
       <w:start w:val="1"/>
       <w:numFmt w:val="bullet"/>

</xml_diff>